<commit_message>
missing control unit photo added and ALU photo modified IN/OUT
</commit_message>
<xml_diff>
--- a/Document/control unit and buffers .docx
+++ b/Document/control unit and buffers .docx
@@ -2835,7 +2835,6 @@
                 <w:color w:val="auto"/>
                 <w:spacing w:val="0"/>
                 <w:position w:val="0"/>
-                <w:sz w:val="24"/>
               </w:rPr>
             </w:pPr>
             <w:r>
@@ -2877,7 +2876,6 @@
                 <w:color w:val="auto"/>
                 <w:spacing w:val="0"/>
                 <w:position w:val="0"/>
-                <w:sz w:val="24"/>
               </w:rPr>
             </w:pPr>
             <w:r>
@@ -2925,7 +2923,6 @@
                 <w:color w:val="auto"/>
                 <w:spacing w:val="0"/>
                 <w:position w:val="0"/>
-                <w:sz w:val="24"/>
               </w:rPr>
             </w:pPr>
             <w:r>
@@ -2967,7 +2964,6 @@
                 <w:color w:val="auto"/>
                 <w:spacing w:val="0"/>
                 <w:position w:val="0"/>
-                <w:sz w:val="24"/>
               </w:rPr>
             </w:pPr>
             <w:r>
@@ -3015,7 +3011,6 @@
                 <w:color w:val="auto"/>
                 <w:spacing w:val="0"/>
                 <w:position w:val="0"/>
-                <w:sz w:val="24"/>
               </w:rPr>
             </w:pPr>
             <w:r>
@@ -3057,7 +3052,6 @@
                 <w:color w:val="auto"/>
                 <w:spacing w:val="0"/>
                 <w:position w:val="0"/>
-                <w:sz w:val="24"/>
               </w:rPr>
             </w:pPr>
             <w:r>
@@ -3105,7 +3099,6 @@
                 <w:color w:val="auto"/>
                 <w:spacing w:val="0"/>
                 <w:position w:val="0"/>
-                <w:sz w:val="24"/>
               </w:rPr>
             </w:pPr>
             <w:r>
@@ -3147,7 +3140,6 @@
                 <w:color w:val="auto"/>
                 <w:spacing w:val="0"/>
                 <w:position w:val="0"/>
-                <w:sz w:val="24"/>
               </w:rPr>
             </w:pPr>
             <w:r>
@@ -3195,7 +3187,6 @@
                 <w:color w:val="auto"/>
                 <w:spacing w:val="0"/>
                 <w:position w:val="0"/>
-                <w:sz w:val="24"/>
               </w:rPr>
             </w:pPr>
             <w:r>
@@ -3237,7 +3228,6 @@
                 <w:color w:val="auto"/>
                 <w:spacing w:val="0"/>
                 <w:position w:val="0"/>
-                <w:sz w:val="24"/>
               </w:rPr>
             </w:pPr>
             <w:r>
@@ -3285,7 +3275,6 @@
                 <w:color w:val="auto"/>
                 <w:spacing w:val="0"/>
                 <w:position w:val="0"/>
-                <w:sz w:val="24"/>
               </w:rPr>
             </w:pPr>
             <w:r>
@@ -3327,7 +3316,6 @@
                 <w:color w:val="auto"/>
                 <w:spacing w:val="0"/>
                 <w:position w:val="0"/>
-                <w:sz w:val="24"/>
               </w:rPr>
             </w:pPr>
             <w:r>
@@ -3375,7 +3363,6 @@
                 <w:color w:val="auto"/>
                 <w:spacing w:val="0"/>
                 <w:position w:val="0"/>
-                <w:sz w:val="24"/>
               </w:rPr>
             </w:pPr>
             <w:r>
@@ -3417,7 +3404,6 @@
                 <w:color w:val="auto"/>
                 <w:spacing w:val="0"/>
                 <w:position w:val="0"/>
-                <w:sz w:val="24"/>
               </w:rPr>
             </w:pPr>
             <w:r>
@@ -4742,7 +4728,7 @@
       <w:pPr>
         <w:numPr>
           <w:ilvl w:val="0"/>
-          <w:numId w:val="119"/>
+          <w:numId w:val="120"/>
         </w:numPr>
         <w:spacing w:before="0" w:after="160" w:line="259"/>
         <w:ind w:right="0" w:left="720" w:hanging="360"/>
@@ -4801,8 +4787,8 @@
         </w:rPr>
       </w:pPr>
       <w:r>
-        <w:object w:dxaOrig="8645" w:dyaOrig="8260">
-          <v:rect xmlns:o="urn:schemas-microsoft-com:office:office" xmlns:v="urn:schemas-microsoft-com:vml" id="rectole0000000000" style="width:432.250000pt;height:413.000000pt" o:preferrelative="t" o:ole="">
+        <w:object w:dxaOrig="8747" w:dyaOrig="8362">
+          <v:rect xmlns:o="urn:schemas-microsoft-com:office:office" xmlns:v="urn:schemas-microsoft-com:vml" id="rectole0000000000" style="width:437.350000pt;height:418.100000pt" o:preferrelative="t" o:ole="">
             <o:lock v:ext="edit"/>
             <v:imagedata xmlns:r="http://schemas.openxmlformats.org/officeDocument/2006/relationships" r:id="docRId1" o:title=""/>
           </v:rect>
@@ -5084,7 +5070,7 @@
       <w:pPr>
         <w:numPr>
           <w:ilvl w:val="0"/>
-          <w:numId w:val="125"/>
+          <w:numId w:val="126"/>
         </w:numPr>
         <w:tabs>
           <w:tab w:val="left" w:pos="1141" w:leader="none"/>
@@ -5119,6 +5105,125 @@
           <w:tab w:val="left" w:pos="1141" w:leader="none"/>
         </w:tabs>
         <w:spacing w:before="0" w:after="160" w:line="259"/>
+        <w:ind w:right="0" w:left="0" w:firstLine="0"/>
+        <w:jc w:val="left"/>
+        <w:rPr>
+          <w:rFonts w:ascii="Calibri" w:hAnsi="Calibri" w:cs="Calibri" w:eastAsia="Calibri"/>
+          <w:color w:val="auto"/>
+          <w:spacing w:val="0"/>
+          <w:position w:val="0"/>
+          <w:sz w:val="24"/>
+          <w:shd w:fill="auto" w:val="clear"/>
+        </w:rPr>
+      </w:pPr>
+      <w:r>
+        <w:rPr>
+          <w:rFonts w:ascii="Calibri" w:hAnsi="Calibri" w:cs="Calibri" w:eastAsia="Calibri"/>
+          <w:color w:val="auto"/>
+          <w:spacing w:val="0"/>
+          <w:position w:val="0"/>
+          <w:sz w:val="24"/>
+          <w:shd w:fill="auto" w:val="clear"/>
+        </w:rPr>
+        <w:tab/>
+        <w:t xml:space="preserve">-changes the flags register directly</w:t>
+      </w:r>
+    </w:p>
+    <w:p>
+      <w:pPr>
+        <w:tabs>
+          <w:tab w:val="left" w:pos="1141" w:leader="none"/>
+        </w:tabs>
+        <w:spacing w:before="0" w:after="160" w:line="259"/>
+        <w:ind w:right="0" w:left="0" w:firstLine="0"/>
+        <w:jc w:val="left"/>
+        <w:rPr>
+          <w:rFonts w:ascii="Calibri" w:hAnsi="Calibri" w:cs="Calibri" w:eastAsia="Calibri"/>
+          <w:color w:val="auto"/>
+          <w:spacing w:val="0"/>
+          <w:position w:val="0"/>
+          <w:sz w:val="24"/>
+          <w:shd w:fill="auto" w:val="clear"/>
+        </w:rPr>
+      </w:pPr>
+      <w:r>
+        <w:rPr>
+          <w:rFonts w:ascii="Calibri" w:hAnsi="Calibri" w:cs="Calibri" w:eastAsia="Calibri"/>
+          <w:color w:val="auto"/>
+          <w:spacing w:val="0"/>
+          <w:position w:val="0"/>
+          <w:sz w:val="24"/>
+          <w:shd w:fill="auto" w:val="clear"/>
+        </w:rPr>
+        <w:tab/>
+        <w:t xml:space="preserve">-</w:t>
+      </w:r>
+      <w:r>
+        <w:rPr>
+          <w:rFonts w:ascii="Calibri" w:hAnsi="Calibri" w:cs="Calibri" w:eastAsia="Calibri"/>
+          <w:color w:val="auto"/>
+          <w:spacing w:val="0"/>
+          <w:position w:val="0"/>
+          <w:sz w:val="24"/>
+          <w:shd w:fill="auto" w:val="clear"/>
+        </w:rPr>
+        <w:t xml:space="preserve">Mux selectors form forwarding unit</w:t>
+      </w:r>
+    </w:p>
+    <w:p>
+      <w:pPr>
+        <w:tabs>
+          <w:tab w:val="left" w:pos="1141" w:leader="none"/>
+        </w:tabs>
+        <w:spacing w:before="0" w:after="160" w:line="259"/>
+        <w:ind w:right="0" w:left="0" w:firstLine="0"/>
+        <w:jc w:val="left"/>
+        <w:rPr>
+          <w:rFonts w:ascii="Calibri" w:hAnsi="Calibri" w:cs="Calibri" w:eastAsia="Calibri"/>
+          <w:color w:val="auto"/>
+          <w:spacing w:val="0"/>
+          <w:position w:val="0"/>
+          <w:sz w:val="24"/>
+          <w:shd w:fill="auto" w:val="clear"/>
+        </w:rPr>
+      </w:pPr>
+      <w:r>
+        <w:rPr>
+          <w:rFonts w:ascii="Calibri" w:hAnsi="Calibri" w:cs="Calibri" w:eastAsia="Calibri"/>
+          <w:color w:val="auto"/>
+          <w:spacing w:val="0"/>
+          <w:position w:val="0"/>
+          <w:sz w:val="24"/>
+          <w:shd w:fill="auto" w:val="clear"/>
+        </w:rPr>
+        <w:tab/>
+        <w:t xml:space="preserve">-alu is connected directli to IN and OUT PORTS</w:t>
+      </w:r>
+    </w:p>
+    <w:p>
+      <w:pPr>
+        <w:tabs>
+          <w:tab w:val="left" w:pos="1141" w:leader="none"/>
+        </w:tabs>
+        <w:spacing w:before="0" w:after="160" w:line="259"/>
+        <w:ind w:right="0" w:left="0" w:firstLine="0"/>
+        <w:jc w:val="left"/>
+        <w:rPr>
+          <w:rFonts w:ascii="Calibri" w:hAnsi="Calibri" w:cs="Calibri" w:eastAsia="Calibri"/>
+          <w:color w:val="auto"/>
+          <w:spacing w:val="0"/>
+          <w:position w:val="0"/>
+          <w:sz w:val="24"/>
+          <w:shd w:fill="auto" w:val="clear"/>
+        </w:rPr>
+      </w:pPr>
+    </w:p>
+    <w:p>
+      <w:pPr>
+        <w:tabs>
+          <w:tab w:val="left" w:pos="1141" w:leader="none"/>
+        </w:tabs>
+        <w:spacing w:before="0" w:after="160" w:line="240"/>
         <w:ind w:right="0" w:left="720" w:firstLine="0"/>
         <w:jc w:val="center"/>
         <w:rPr>
@@ -5126,13 +5231,13 @@
           <w:color w:val="auto"/>
           <w:spacing w:val="0"/>
           <w:position w:val="0"/>
-          <w:sz w:val="24"/>
-          <w:shd w:fill="auto" w:val="clear"/>
-        </w:rPr>
-      </w:pPr>
-      <w:r>
-        <w:object w:dxaOrig="9273" w:dyaOrig="10731">
-          <v:rect xmlns:o="urn:schemas-microsoft-com:office:office" xmlns:v="urn:schemas-microsoft-com:vml" id="rectole0000000001" style="width:463.650000pt;height:536.550000pt" o:preferrelative="t" o:ole="">
+          <w:sz w:val="22"/>
+          <w:shd w:fill="auto" w:val="clear"/>
+        </w:rPr>
+      </w:pPr>
+      <w:r>
+        <w:object w:dxaOrig="8604" w:dyaOrig="8579">
+          <v:rect xmlns:o="urn:schemas-microsoft-com:office:office" xmlns:v="urn:schemas-microsoft-com:vml" id="rectole0000000001" style="width:430.200000pt;height:428.950000pt" o:preferrelative="t" o:ole="">
             <o:lock v:ext="edit"/>
             <v:imagedata xmlns:r="http://schemas.openxmlformats.org/officeDocument/2006/relationships" r:id="docRId3" o:title=""/>
           </v:rect>
@@ -5184,131 +5289,6 @@
           <w:shd w:fill="auto" w:val="clear"/>
         </w:rPr>
       </w:pPr>
-    </w:p>
-    <w:p>
-      <w:pPr>
-        <w:spacing w:before="0" w:after="160" w:line="259"/>
-        <w:ind w:right="0" w:left="0" w:firstLine="0"/>
-        <w:jc w:val="left"/>
-        <w:rPr>
-          <w:rFonts w:ascii="Calibri" w:hAnsi="Calibri" w:cs="Calibri" w:eastAsia="Calibri"/>
-          <w:color w:val="auto"/>
-          <w:spacing w:val="0"/>
-          <w:position w:val="0"/>
-          <w:sz w:val="24"/>
-          <w:shd w:fill="auto" w:val="clear"/>
-        </w:rPr>
-      </w:pPr>
-      <w:r>
-        <w:rPr>
-          <w:rFonts w:ascii="Calibri" w:hAnsi="Calibri" w:cs="Calibri" w:eastAsia="Calibri"/>
-          <w:color w:val="auto"/>
-          <w:spacing w:val="0"/>
-          <w:position w:val="0"/>
-          <w:sz w:val="24"/>
-          <w:shd w:fill="auto" w:val="clear"/>
-        </w:rPr>
-        <w:t xml:space="preserve">Note : Mux selectors form forwarding unit</w:t>
-      </w:r>
-    </w:p>
-    <w:p>
-      <w:pPr>
-        <w:spacing w:before="0" w:after="160" w:line="259"/>
-        <w:ind w:right="0" w:left="0" w:firstLine="0"/>
-        <w:jc w:val="left"/>
-        <w:rPr>
-          <w:rFonts w:ascii="Calibri" w:hAnsi="Calibri" w:cs="Calibri" w:eastAsia="Calibri"/>
-          <w:color w:val="auto"/>
-          <w:spacing w:val="0"/>
-          <w:position w:val="0"/>
-          <w:sz w:val="24"/>
-          <w:shd w:fill="auto" w:val="clear"/>
-        </w:rPr>
-      </w:pPr>
-    </w:p>
-    <w:p>
-      <w:pPr>
-        <w:spacing w:before="0" w:after="160" w:line="259"/>
-        <w:ind w:right="0" w:left="0" w:firstLine="0"/>
-        <w:jc w:val="left"/>
-        <w:rPr>
-          <w:rFonts w:ascii="Calibri" w:hAnsi="Calibri" w:cs="Calibri" w:eastAsia="Calibri"/>
-          <w:color w:val="auto"/>
-          <w:spacing w:val="0"/>
-          <w:position w:val="0"/>
-          <w:sz w:val="24"/>
-          <w:shd w:fill="auto" w:val="clear"/>
-        </w:rPr>
-      </w:pPr>
-    </w:p>
-    <w:p>
-      <w:pPr>
-        <w:spacing w:before="0" w:after="160" w:line="259"/>
-        <w:ind w:right="0" w:left="0" w:firstLine="0"/>
-        <w:jc w:val="left"/>
-        <w:rPr>
-          <w:rFonts w:ascii="Calibri" w:hAnsi="Calibri" w:cs="Calibri" w:eastAsia="Calibri"/>
-          <w:color w:val="auto"/>
-          <w:spacing w:val="0"/>
-          <w:position w:val="0"/>
-          <w:sz w:val="24"/>
-          <w:shd w:fill="auto" w:val="clear"/>
-        </w:rPr>
-      </w:pPr>
-    </w:p>
-    <w:p>
-      <w:pPr>
-        <w:numPr>
-          <w:ilvl w:val="0"/>
-          <w:numId w:val="128"/>
-        </w:numPr>
-        <w:spacing w:before="0" w:after="160" w:line="360"/>
-        <w:ind w:right="0" w:left="720" w:hanging="360"/>
-        <w:jc w:val="both"/>
-        <w:rPr>
-          <w:rFonts w:ascii="Calibri" w:hAnsi="Calibri" w:cs="Calibri" w:eastAsia="Calibri"/>
-          <w:color w:val="auto"/>
-          <w:spacing w:val="0"/>
-          <w:position w:val="0"/>
-          <w:sz w:val="24"/>
-          <w:shd w:fill="auto" w:val="clear"/>
-        </w:rPr>
-      </w:pPr>
-      <w:r>
-        <w:rPr>
-          <w:rFonts w:ascii="Calibri" w:hAnsi="Calibri" w:cs="Calibri" w:eastAsia="Calibri"/>
-          <w:color w:val="auto"/>
-          <w:spacing w:val="0"/>
-          <w:position w:val="0"/>
-          <w:sz w:val="24"/>
-          <w:shd w:fill="auto" w:val="clear"/>
-        </w:rPr>
-        <w:t xml:space="preserve">Hazard Detection </w:t>
-      </w:r>
-    </w:p>
-    <w:p>
-      <w:pPr>
-        <w:spacing w:before="0" w:after="160" w:line="360"/>
-        <w:ind w:right="0" w:left="0" w:firstLine="0"/>
-        <w:jc w:val="center"/>
-        <w:rPr>
-          <w:rFonts w:ascii="Calibri" w:hAnsi="Calibri" w:cs="Calibri" w:eastAsia="Calibri"/>
-          <w:color w:val="auto"/>
-          <w:spacing w:val="0"/>
-          <w:position w:val="0"/>
-          <w:sz w:val="24"/>
-          <w:shd w:fill="auto" w:val="clear"/>
-        </w:rPr>
-      </w:pPr>
-      <w:r>
-        <w:object w:dxaOrig="6863" w:dyaOrig="6175">
-          <v:rect xmlns:o="urn:schemas-microsoft-com:office:office" xmlns:v="urn:schemas-microsoft-com:vml" id="rectole0000000002" style="width:343.150000pt;height:308.750000pt" o:preferrelative="t" o:ole="">
-            <o:lock v:ext="edit"/>
-            <v:imagedata xmlns:r="http://schemas.openxmlformats.org/officeDocument/2006/relationships" r:id="docRId5" o:title=""/>
-          </v:rect>
-          <o:OLEObject xmlns:r="http://schemas.openxmlformats.org/officeDocument/2006/relationships" xmlns:o="urn:schemas-microsoft-com:office:office" Type="Embed" ProgID="StaticMetafile" DrawAspect="Content" ObjectID="0000000002" ShapeID="rectole0000000002" r:id="docRId4"/>
-        </w:object>
-      </w:r>
     </w:p>
     <w:p>
       <w:pPr>
@@ -5318,6 +5298,60 @@
         </w:numPr>
         <w:spacing w:before="0" w:after="160" w:line="360"/>
         <w:ind w:right="0" w:left="720" w:hanging="360"/>
+        <w:jc w:val="both"/>
+        <w:rPr>
+          <w:rFonts w:ascii="Calibri" w:hAnsi="Calibri" w:cs="Calibri" w:eastAsia="Calibri"/>
+          <w:color w:val="auto"/>
+          <w:spacing w:val="0"/>
+          <w:position w:val="0"/>
+          <w:sz w:val="24"/>
+          <w:shd w:fill="auto" w:val="clear"/>
+        </w:rPr>
+      </w:pPr>
+      <w:r>
+        <w:rPr>
+          <w:rFonts w:ascii="Calibri" w:hAnsi="Calibri" w:cs="Calibri" w:eastAsia="Calibri"/>
+          <w:color w:val="auto"/>
+          <w:spacing w:val="0"/>
+          <w:position w:val="0"/>
+          <w:sz w:val="24"/>
+          <w:shd w:fill="auto" w:val="clear"/>
+        </w:rPr>
+        <w:t xml:space="preserve">Hazard Detection </w:t>
+      </w:r>
+    </w:p>
+    <w:p>
+      <w:pPr>
+        <w:spacing w:before="0" w:after="160" w:line="360"/>
+        <w:ind w:right="0" w:left="0" w:firstLine="0"/>
+        <w:jc w:val="center"/>
+        <w:rPr>
+          <w:rFonts w:ascii="Calibri" w:hAnsi="Calibri" w:cs="Calibri" w:eastAsia="Calibri"/>
+          <w:color w:val="auto"/>
+          <w:spacing w:val="0"/>
+          <w:position w:val="0"/>
+          <w:sz w:val="24"/>
+          <w:shd w:fill="auto" w:val="clear"/>
+        </w:rPr>
+      </w:pPr>
+      <w:r>
+        <w:object w:dxaOrig="6944" w:dyaOrig="6256">
+          <v:rect xmlns:o="urn:schemas-microsoft-com:office:office" xmlns:v="urn:schemas-microsoft-com:vml" id="rectole0000000002" style="width:347.200000pt;height:312.800000pt" o:preferrelative="t" o:ole="">
+            <o:lock v:ext="edit"/>
+            <v:imagedata xmlns:r="http://schemas.openxmlformats.org/officeDocument/2006/relationships" r:id="docRId5" o:title=""/>
+          </v:rect>
+          <o:OLEObject xmlns:r="http://schemas.openxmlformats.org/officeDocument/2006/relationships" xmlns:o="urn:schemas-microsoft-com:office:office" Type="Embed" ProgID="StaticMetafile" DrawAspect="Content" ObjectID="0000000002" ShapeID="rectole0000000002" r:id="docRId4"/>
+        </w:object>
+      </w:r>
+    </w:p>
+    <w:p>
+      <w:pPr>
+        <w:numPr>
+          <w:ilvl w:val="0"/>
+          <w:numId w:val="132"/>
+        </w:numPr>
+        <w:spacing w:before="0" w:after="160" w:line="360"/>
+        <w:ind w:right="0" w:left="720" w:hanging="360"/>
         <w:jc w:val="left"/>
         <w:rPr>
           <w:rFonts w:ascii="Calibri" w:hAnsi="Calibri" w:cs="Calibri" w:eastAsia="Calibri"/>
@@ -5355,8 +5389,8 @@
         </w:rPr>
       </w:pPr>
       <w:r>
-        <w:object w:dxaOrig="9111" w:dyaOrig="7126">
-          <v:rect xmlns:o="urn:schemas-microsoft-com:office:office" xmlns:v="urn:schemas-microsoft-com:vml" id="rectole0000000003" style="width:455.550000pt;height:356.300000pt" o:preferrelative="t" o:ole="">
+        <w:object w:dxaOrig="9233" w:dyaOrig="7207">
+          <v:rect xmlns:o="urn:schemas-microsoft-com:office:office" xmlns:v="urn:schemas-microsoft-com:vml" id="rectole0000000003" style="width:461.650000pt;height:360.350000pt" o:preferrelative="t" o:ole="">
             <o:lock v:ext="edit"/>
             <v:imagedata xmlns:r="http://schemas.openxmlformats.org/officeDocument/2006/relationships" r:id="docRId7" o:title=""/>
           </v:rect>
@@ -5381,6 +5415,9 @@
     </w:p>
     <w:p>
       <w:pPr>
+        <w:tabs>
+          <w:tab w:val="left" w:pos="630" w:leader="none"/>
+        </w:tabs>
         <w:spacing w:before="0" w:after="160" w:line="259"/>
         <w:ind w:right="0" w:left="0" w:firstLine="0"/>
         <w:jc w:val="center"/>
@@ -5394,8 +5431,8 @@
         </w:rPr>
       </w:pPr>
       <w:r>
-        <w:object w:dxaOrig="15671" w:dyaOrig="7147">
-          <v:rect xmlns:o="urn:schemas-microsoft-com:office:office" xmlns:v="urn:schemas-microsoft-com:vml" id="rectole0000000004" style="width:783.550000pt;height:357.350000pt" o:preferrelative="t" o:ole="">
+        <w:object w:dxaOrig="15874" w:dyaOrig="7228">
+          <v:rect xmlns:o="urn:schemas-microsoft-com:office:office" xmlns:v="urn:schemas-microsoft-com:vml" id="rectole0000000004" style="width:793.700000pt;height:361.400000pt" o:preferrelative="t" o:ole="">
             <o:lock v:ext="edit"/>
             <v:imagedata xmlns:r="http://schemas.openxmlformats.org/officeDocument/2006/relationships" r:id="docRId9" o:title=""/>
           </v:rect>
@@ -5451,7 +5488,7 @@
       <w:pPr>
         <w:numPr>
           <w:ilvl w:val="0"/>
-          <w:numId w:val="134"/>
+          <w:numId w:val="137"/>
         </w:numPr>
         <w:spacing w:before="0" w:after="160" w:line="259"/>
         <w:ind w:right="0" w:left="720" w:hanging="360"/>
@@ -5560,7 +5597,7 @@
       <w:pPr>
         <w:numPr>
           <w:ilvl w:val="0"/>
-          <w:numId w:val="138"/>
+          <w:numId w:val="141"/>
         </w:numPr>
         <w:spacing w:before="0" w:after="160" w:line="259"/>
         <w:ind w:right="0" w:left="720" w:hanging="360"/>
@@ -6128,7 +6165,7 @@
       <w:pPr>
         <w:numPr>
           <w:ilvl w:val="0"/>
-          <w:numId w:val="164"/>
+          <w:numId w:val="167"/>
         </w:numPr>
         <w:spacing w:before="0" w:after="160" w:line="259"/>
         <w:ind w:right="0" w:left="720" w:hanging="360"/>
@@ -6461,7 +6498,7 @@
       <w:pPr>
         <w:numPr>
           <w:ilvl w:val="0"/>
-          <w:numId w:val="180"/>
+          <w:numId w:val="183"/>
         </w:numPr>
         <w:spacing w:before="0" w:after="160" w:line="259"/>
         <w:ind w:right="0" w:left="720" w:hanging="360"/>
@@ -6917,7 +6954,7 @@
       <w:pPr>
         <w:numPr>
           <w:ilvl w:val="0"/>
-          <w:numId w:val="198"/>
+          <w:numId w:val="201"/>
         </w:numPr>
         <w:spacing w:before="0" w:after="160" w:line="259"/>
         <w:ind w:right="0" w:left="720" w:hanging="360"/>
@@ -6962,172 +6999,26 @@
     </w:p>
     <w:p>
       <w:pPr>
-        <w:tabs>
-          <w:tab w:val="left" w:pos="8565" w:leader="none"/>
-        </w:tabs>
-        <w:spacing w:before="0" w:after="160" w:line="259"/>
-        <w:ind w:right="0" w:left="720" w:firstLine="0"/>
-        <w:jc w:val="left"/>
-        <w:rPr>
-          <w:rFonts w:ascii="Calibri" w:hAnsi="Calibri" w:cs="Calibri" w:eastAsia="Calibri"/>
-          <w:color w:val="auto"/>
-          <w:spacing w:val="0"/>
-          <w:position w:val="0"/>
-          <w:sz w:val="24"/>
-          <w:shd w:fill="auto" w:val="clear"/>
-        </w:rPr>
-      </w:pPr>
-      <w:r>
-        <w:rPr>
-          <w:rFonts w:ascii="Calibri" w:hAnsi="Calibri" w:cs="Calibri" w:eastAsia="Calibri"/>
-          <w:color w:val="auto"/>
-          <w:spacing w:val="0"/>
-          <w:position w:val="0"/>
-          <w:sz w:val="24"/>
-          <w:shd w:fill="auto" w:val="clear"/>
-        </w:rPr>
-        <w:t xml:space="preserve">instruction </w:t>
-        <w:tab/>
-        <w:t xml:space="preserve">alu (4 bit)</w:t>
-      </w:r>
-    </w:p>
-    <w:p>
-      <w:pPr>
-        <w:tabs>
-          <w:tab w:val="left" w:pos="8565" w:leader="none"/>
-        </w:tabs>
-        <w:spacing w:before="0" w:after="160" w:line="259"/>
+        <w:spacing w:before="0" w:after="160" w:line="240"/>
         <w:ind w:right="0" w:left="0" w:firstLine="0"/>
-        <w:jc w:val="left"/>
-        <w:rPr>
-          <w:rFonts w:ascii="Calibri" w:hAnsi="Calibri" w:cs="Calibri" w:eastAsia="Calibri"/>
-          <w:color w:val="auto"/>
-          <w:spacing w:val="0"/>
-          <w:position w:val="0"/>
-          <w:sz w:val="24"/>
-          <w:shd w:fill="auto" w:val="clear"/>
-        </w:rPr>
-      </w:pPr>
-      <w:r>
-        <w:rPr>
-          <w:rFonts w:ascii="Calibri" w:hAnsi="Calibri" w:cs="Calibri" w:eastAsia="Calibri"/>
-          <w:color w:val="auto"/>
-          <w:spacing w:val="0"/>
-          <w:position w:val="0"/>
-          <w:sz w:val="24"/>
-          <w:shd w:fill="auto" w:val="clear"/>
-        </w:rPr>
-        <w:tab/>
-        <w:t xml:space="preserve">MR(1 bits)</w:t>
-      </w:r>
-    </w:p>
-    <w:p>
-      <w:pPr>
-        <w:tabs>
-          <w:tab w:val="left" w:pos="8565" w:leader="none"/>
-        </w:tabs>
-        <w:spacing w:before="0" w:after="160" w:line="259"/>
-        <w:ind w:right="0" w:left="0" w:firstLine="0"/>
-        <w:jc w:val="left"/>
-        <w:rPr>
-          <w:rFonts w:ascii="Calibri" w:hAnsi="Calibri" w:cs="Calibri" w:eastAsia="Calibri"/>
-          <w:color w:val="auto"/>
-          <w:spacing w:val="0"/>
-          <w:position w:val="0"/>
-          <w:sz w:val="24"/>
-          <w:shd w:fill="auto" w:val="clear"/>
-        </w:rPr>
-      </w:pPr>
-    </w:p>
-    <w:p>
-      <w:pPr>
-        <w:tabs>
-          <w:tab w:val="left" w:pos="8565" w:leader="none"/>
-        </w:tabs>
-        <w:spacing w:before="0" w:after="160" w:line="259"/>
-        <w:ind w:right="0" w:left="0" w:firstLine="0"/>
-        <w:jc w:val="left"/>
-        <w:rPr>
-          <w:rFonts w:ascii="Calibri" w:hAnsi="Calibri" w:cs="Calibri" w:eastAsia="Calibri"/>
-          <w:color w:val="auto"/>
-          <w:spacing w:val="0"/>
-          <w:position w:val="0"/>
-          <w:sz w:val="24"/>
-          <w:shd w:fill="auto" w:val="clear"/>
-        </w:rPr>
-      </w:pPr>
-      <w:r>
-        <w:rPr>
-          <w:rFonts w:ascii="Calibri" w:hAnsi="Calibri" w:cs="Calibri" w:eastAsia="Calibri"/>
-          <w:color w:val="auto"/>
-          <w:spacing w:val="0"/>
-          <w:position w:val="0"/>
-          <w:sz w:val="24"/>
-          <w:shd w:fill="auto" w:val="clear"/>
-        </w:rPr>
-        <w:tab/>
-        <w:t xml:space="preserve">Rdst (4 bit)</w:t>
-      </w:r>
-    </w:p>
-    <w:p>
-      <w:pPr>
-        <w:spacing w:before="0" w:after="160" w:line="259"/>
-        <w:ind w:right="0" w:left="0" w:firstLine="0"/>
-        <w:jc w:val="left"/>
-        <w:rPr>
-          <w:rFonts w:ascii="Calibri" w:hAnsi="Calibri" w:cs="Calibri" w:eastAsia="Calibri"/>
-          <w:color w:val="auto"/>
-          <w:spacing w:val="0"/>
-          <w:position w:val="0"/>
-          <w:sz w:val="24"/>
-          <w:shd w:fill="auto" w:val="clear"/>
-        </w:rPr>
-      </w:pPr>
-    </w:p>
-    <w:p>
-      <w:pPr>
-        <w:spacing w:before="0" w:after="160" w:line="259"/>
-        <w:ind w:right="0" w:left="0" w:firstLine="0"/>
-        <w:jc w:val="left"/>
-        <w:rPr>
-          <w:rFonts w:ascii="Calibri" w:hAnsi="Calibri" w:cs="Calibri" w:eastAsia="Calibri"/>
-          <w:color w:val="auto"/>
-          <w:spacing w:val="0"/>
-          <w:position w:val="0"/>
-          <w:sz w:val="24"/>
-          <w:shd w:fill="auto" w:val="clear"/>
-        </w:rPr>
-      </w:pPr>
-    </w:p>
-    <w:p>
-      <w:pPr>
-        <w:tabs>
-          <w:tab w:val="left" w:pos="5461" w:leader="none"/>
-        </w:tabs>
-        <w:spacing w:before="0" w:after="160" w:line="259"/>
-        <w:ind w:right="0" w:left="0" w:firstLine="0"/>
-        <w:jc w:val="left"/>
-        <w:rPr>
-          <w:rFonts w:ascii="Calibri" w:hAnsi="Calibri" w:cs="Calibri" w:eastAsia="Calibri"/>
-          <w:color w:val="auto"/>
-          <w:spacing w:val="0"/>
-          <w:position w:val="0"/>
-          <w:sz w:val="24"/>
-          <w:shd w:fill="auto" w:val="clear"/>
-        </w:rPr>
-      </w:pPr>
-      <w:r>
-        <w:rPr>
-          <w:rFonts w:ascii="Calibri" w:hAnsi="Calibri" w:cs="Calibri" w:eastAsia="Calibri"/>
-          <w:color w:val="auto"/>
-          <w:spacing w:val="0"/>
-          <w:position w:val="0"/>
-          <w:sz w:val="24"/>
-          <w:shd w:fill="auto" w:val="clear"/>
-        </w:rPr>
-        <w:t xml:space="preserve">                                           Wb (1 bit)          Mw (1 bit)</w:t>
-        <w:tab/>
-        <w:t xml:space="preserve">Regestir file control   </w:t>
+        <w:jc w:val="center"/>
+        <w:rPr>
+          <w:rFonts w:ascii="Calibri" w:hAnsi="Calibri" w:cs="Calibri" w:eastAsia="Calibri"/>
+          <w:color w:val="auto"/>
+          <w:spacing w:val="0"/>
+          <w:position w:val="0"/>
+          <w:sz w:val="24"/>
+          <w:shd w:fill="auto" w:val="clear"/>
+        </w:rPr>
+      </w:pPr>
+      <w:r>
+        <w:object w:dxaOrig="8640" w:dyaOrig="7511">
+          <v:rect xmlns:o="urn:schemas-microsoft-com:office:office" xmlns:v="urn:schemas-microsoft-com:vml" id="rectole0000000005" style="width:432.000000pt;height:375.550000pt" o:preferrelative="t" o:ole="">
+            <o:lock v:ext="edit"/>
+            <v:imagedata xmlns:r="http://schemas.openxmlformats.org/officeDocument/2006/relationships" r:id="docRId11" o:title=""/>
+          </v:rect>
+          <o:OLEObject xmlns:r="http://schemas.openxmlformats.org/officeDocument/2006/relationships" xmlns:o="urn:schemas-microsoft-com:office:office" Type="Embed" ProgID="StaticMetafile" DrawAspect="Content" ObjectID="0000000005" ShapeID="rectole0000000005" r:id="docRId10"/>
+        </w:object>
       </w:r>
     </w:p>
     <w:p>
@@ -18100,12 +17991,12 @@
         </w:rPr>
       </w:pPr>
       <w:r>
-        <w:object w:dxaOrig="8422" w:dyaOrig="3968">
-          <v:rect xmlns:o="urn:schemas-microsoft-com:office:office" xmlns:v="urn:schemas-microsoft-com:vml" id="rectole0000000005" style="width:421.100000pt;height:198.400000pt" o:preferrelative="t" o:ole="">
+        <w:object w:dxaOrig="8524" w:dyaOrig="4008">
+          <v:rect xmlns:o="urn:schemas-microsoft-com:office:office" xmlns:v="urn:schemas-microsoft-com:vml" id="rectole0000000006" style="width:426.200000pt;height:200.400000pt" o:preferrelative="t" o:ole="">
             <o:lock v:ext="edit"/>
-            <v:imagedata xmlns:r="http://schemas.openxmlformats.org/officeDocument/2006/relationships" r:id="docRId11" o:title=""/>
+            <v:imagedata xmlns:r="http://schemas.openxmlformats.org/officeDocument/2006/relationships" r:id="docRId13" o:title=""/>
           </v:rect>
-          <o:OLEObject xmlns:r="http://schemas.openxmlformats.org/officeDocument/2006/relationships" xmlns:o="urn:schemas-microsoft-com:office:office" Type="Embed" ProgID="StaticMetafile" DrawAspect="Content" ObjectID="0000000005" ShapeID="rectole0000000005" r:id="docRId10"/>
+          <o:OLEObject xmlns:r="http://schemas.openxmlformats.org/officeDocument/2006/relationships" xmlns:o="urn:schemas-microsoft-com:office:office" Type="Embed" ProgID="StaticMetafile" DrawAspect="Content" ObjectID="0000000006" ShapeID="rectole0000000006" r:id="docRId12"/>
         </w:object>
       </w:r>
     </w:p>
@@ -18599,12 +18490,12 @@
         </w:rPr>
       </w:pPr>
       <w:r>
-        <w:object w:dxaOrig="9799" w:dyaOrig="5567">
-          <v:rect xmlns:o="urn:schemas-microsoft-com:office:office" xmlns:v="urn:schemas-microsoft-com:vml" id="rectole0000000006" style="width:489.950000pt;height:278.350000pt" o:preferrelative="t" o:ole="">
+        <w:object w:dxaOrig="9921" w:dyaOrig="5629">
+          <v:rect xmlns:o="urn:schemas-microsoft-com:office:office" xmlns:v="urn:schemas-microsoft-com:vml" id="rectole0000000007" style="width:496.050000pt;height:281.450000pt" o:preferrelative="t" o:ole="">
             <o:lock v:ext="edit"/>
-            <v:imagedata xmlns:r="http://schemas.openxmlformats.org/officeDocument/2006/relationships" r:id="docRId13" o:title=""/>
+            <v:imagedata xmlns:r="http://schemas.openxmlformats.org/officeDocument/2006/relationships" r:id="docRId15" o:title=""/>
           </v:rect>
-          <o:OLEObject xmlns:r="http://schemas.openxmlformats.org/officeDocument/2006/relationships" xmlns:o="urn:schemas-microsoft-com:office:office" Type="Embed" ProgID="StaticMetafile" DrawAspect="Content" ObjectID="0000000006" ShapeID="rectole0000000006" r:id="docRId12"/>
+          <o:OLEObject xmlns:r="http://schemas.openxmlformats.org/officeDocument/2006/relationships" xmlns:o="urn:schemas-microsoft-com:office:office" Type="Embed" ProgID="StaticMetafile" DrawAspect="Content" ObjectID="0000000007" ShapeID="rectole0000000007" r:id="docRId14"/>
         </w:object>
       </w:r>
     </w:p>
@@ -19535,31 +19426,31 @@
   <w:num w:numId="90">
     <w:abstractNumId w:val="324"/>
   </w:num>
-  <w:num w:numId="119">
+  <w:num w:numId="120">
     <w:abstractNumId w:val="318"/>
   </w:num>
-  <w:num w:numId="125">
+  <w:num w:numId="126">
     <w:abstractNumId w:val="312"/>
   </w:num>
-  <w:num w:numId="128">
+  <w:num w:numId="130">
     <w:abstractNumId w:val="306"/>
   </w:num>
-  <w:num w:numId="130">
+  <w:num w:numId="132">
     <w:abstractNumId w:val="300"/>
   </w:num>
-  <w:num w:numId="134">
+  <w:num w:numId="137">
     <w:abstractNumId w:val="294"/>
   </w:num>
-  <w:num w:numId="138">
+  <w:num w:numId="141">
     <w:abstractNumId w:val="288"/>
   </w:num>
-  <w:num w:numId="164">
+  <w:num w:numId="167">
     <w:abstractNumId w:val="282"/>
   </w:num>
-  <w:num w:numId="180">
+  <w:num w:numId="183">
     <w:abstractNumId w:val="276"/>
   </w:num>
-  <w:num w:numId="198">
+  <w:num w:numId="201">
     <w:abstractNumId w:val="270"/>
   </w:num>
   <w:num w:numId="206">

</xml_diff>